<commit_message>
Added a bug database called 'bug_log'. Reported one bug
</commit_message>
<xml_diff>
--- a/Bug_log.docx
+++ b/Bug_log.docx
@@ -8,11 +8,11 @@
         <w:spacing w:after="0" w:line="240" w:lineRule="atLeast"/>
         <w:outlineLvl w:val="0"/>
         <w:rPr>
-          <w:rFonts w:ascii="Times New Roman" w:eastAsia="Times New Roman" w:hAnsi="Times New Roman" w:cs="Times New Roman"/>
+          <w:rFonts w:asciiTheme="majorHAnsi" w:eastAsia="Times New Roman" w:hAnsiTheme="majorHAnsi" w:cs="Times New Roman"/>
           <w:color w:val="333333"/>
           <w:kern w:val="36"/>
-          <w:sz w:val="48"/>
-          <w:szCs w:val="48"/>
+          <w:sz w:val="24"/>
+          <w:szCs w:val="24"/>
         </w:rPr>
       </w:pPr>
     </w:p>
@@ -27,20 +27,22 @@
         <w:spacing w:after="0" w:line="240" w:lineRule="atLeast"/>
         <w:outlineLvl w:val="0"/>
         <w:rPr>
-          <w:rFonts w:ascii="Times New Roman" w:eastAsia="Times New Roman" w:hAnsi="Times New Roman" w:cs="Times New Roman"/>
+          <w:rFonts w:asciiTheme="majorHAnsi" w:eastAsia="Times New Roman" w:hAnsiTheme="majorHAnsi" w:cs="Times New Roman"/>
           <w:color w:val="333333"/>
           <w:kern w:val="36"/>
-          <w:sz w:val="48"/>
-          <w:szCs w:val="48"/>
+          <w:sz w:val="24"/>
+          <w:szCs w:val="24"/>
         </w:rPr>
       </w:pPr>
+      <w:bookmarkStart w:id="0" w:name="_GoBack"/>
+      <w:bookmarkEnd w:id="0"/>
       <w:r>
         <w:rPr>
-          <w:rFonts w:ascii="Times New Roman" w:eastAsia="Times New Roman" w:hAnsi="Times New Roman" w:cs="Times New Roman"/>
+          <w:rFonts w:asciiTheme="majorHAnsi" w:eastAsia="Times New Roman" w:hAnsiTheme="majorHAnsi" w:cs="Times New Roman"/>
           <w:color w:val="333333"/>
           <w:kern w:val="36"/>
-          <w:sz w:val="48"/>
-          <w:szCs w:val="48"/>
+          <w:sz w:val="24"/>
+          <w:szCs w:val="24"/>
         </w:rPr>
         <w:t xml:space="preserve">When typing in </w:t>
       </w:r>
@@ -52,16 +54,19 @@
         <w:ind w:firstLine="720"/>
         <w:outlineLvl w:val="0"/>
         <w:rPr>
-          <w:rFonts w:ascii="Times New Roman" w:eastAsia="Times New Roman" w:hAnsi="Times New Roman" w:cs="Times New Roman"/>
+          <w:rFonts w:asciiTheme="majorHAnsi" w:eastAsia="Times New Roman" w:hAnsiTheme="majorHAnsi" w:cs="Times New Roman"/>
           <w:color w:val="333333"/>
           <w:kern w:val="36"/>
-          <w:sz w:val="48"/>
-          <w:szCs w:val="48"/>
+          <w:sz w:val="24"/>
+          <w:szCs w:val="24"/>
         </w:rPr>
       </w:pPr>
       <w:r>
         <w:rPr>
+          <w:rFonts w:asciiTheme="majorHAnsi" w:hAnsiTheme="majorHAnsi"/>
           <w:noProof/>
+          <w:sz w:val="24"/>
+          <w:szCs w:val="24"/>
         </w:rPr>
         <w:drawing>
           <wp:inline distT="0" distB="0" distL="0" distR="0" wp14:anchorId="629FEB4A" wp14:editId="6F593A19">
@@ -99,8 +104,6 @@
           </wp:inline>
         </w:drawing>
       </w:r>
-      <w:bookmarkStart w:id="0" w:name="_GoBack"/>
-      <w:bookmarkEnd w:id="0"/>
     </w:p>
     <w:p>
       <w:pPr>
@@ -109,21 +112,21 @@
         <w:ind w:left="720"/>
         <w:outlineLvl w:val="0"/>
         <w:rPr>
-          <w:rFonts w:ascii="Times New Roman" w:eastAsia="Times New Roman" w:hAnsi="Times New Roman" w:cs="Times New Roman"/>
+          <w:rFonts w:asciiTheme="majorHAnsi" w:eastAsia="Times New Roman" w:hAnsiTheme="majorHAnsi" w:cs="Times New Roman"/>
           <w:color w:val="333333"/>
           <w:kern w:val="36"/>
-          <w:sz w:val="48"/>
-          <w:szCs w:val="48"/>
+          <w:sz w:val="24"/>
+          <w:szCs w:val="24"/>
         </w:rPr>
       </w:pPr>
       <w:proofErr w:type="gramStart"/>
       <w:r>
         <w:rPr>
-          <w:rFonts w:ascii="Times New Roman" w:eastAsia="Times New Roman" w:hAnsi="Times New Roman" w:cs="Times New Roman"/>
+          <w:rFonts w:asciiTheme="majorHAnsi" w:eastAsia="Times New Roman" w:hAnsiTheme="majorHAnsi" w:cs="Times New Roman"/>
           <w:color w:val="333333"/>
           <w:kern w:val="36"/>
-          <w:sz w:val="48"/>
-          <w:szCs w:val="48"/>
+          <w:sz w:val="24"/>
+          <w:szCs w:val="24"/>
         </w:rPr>
         <w:t>get</w:t>
       </w:r>
@@ -136,16 +139,19 @@
         <w:ind w:left="720"/>
         <w:outlineLvl w:val="0"/>
         <w:rPr>
-          <w:rFonts w:ascii="Times New Roman" w:eastAsia="Times New Roman" w:hAnsi="Times New Roman" w:cs="Times New Roman"/>
+          <w:rFonts w:asciiTheme="majorHAnsi" w:eastAsia="Times New Roman" w:hAnsiTheme="majorHAnsi" w:cs="Times New Roman"/>
           <w:color w:val="333333"/>
           <w:kern w:val="36"/>
-          <w:sz w:val="48"/>
-          <w:szCs w:val="48"/>
+          <w:sz w:val="24"/>
+          <w:szCs w:val="24"/>
         </w:rPr>
       </w:pPr>
       <w:r>
         <w:rPr>
+          <w:rFonts w:asciiTheme="majorHAnsi" w:hAnsiTheme="majorHAnsi"/>
           <w:noProof/>
+          <w:sz w:val="24"/>
+          <w:szCs w:val="24"/>
         </w:rPr>
         <w:drawing>
           <wp:inline distT="0" distB="0" distL="0" distR="0" wp14:anchorId="31524A40" wp14:editId="61180E42">
@@ -188,6 +194,11 @@
     <w:p>
       <w:pPr>
         <w:ind w:firstLine="720"/>
+        <w:rPr>
+          <w:rFonts w:asciiTheme="majorHAnsi" w:hAnsiTheme="majorHAnsi"/>
+          <w:sz w:val="24"/>
+          <w:szCs w:val="24"/>
+        </w:rPr>
       </w:pPr>
     </w:p>
     <w:sectPr>

</xml_diff>